<commit_message>
Changes to modules 1 to 3 for Portfolio Milestone
</commit_message>
<xml_diff>
--- a/Module 5 CT/Module 5 Option 2 Implementing Recursion to Provide a Sum.docx
+++ b/Module 5 CT/Module 5 Option 2 Implementing Recursion to Provide a Sum.docx
@@ -96,18 +96,7 @@
           <w:sz w:val="24"/>
           <w:szCs w:val="24"/>
         </w:rPr>
-        <w:t>Creating a</w:t>
-      </w:r>
-      <w:r>
-        <w:rPr>
-          <w:rStyle w:val="fnt0"/>
-          <w:rFonts w:ascii="Times New Roman" w:hAnsi="Times New Roman"/>
-          <w:b/>
-          <w:bCs/>
-          <w:sz w:val="24"/>
-          <w:szCs w:val="24"/>
-        </w:rPr>
-        <w:t>n Abstract Class Shape 2</w:t>
+        <w:t>Implementing Recursion to Provide a Sum</w:t>
       </w:r>
     </w:p>
     <w:p>
@@ -290,16 +279,7 @@
           <w:sz w:val="24"/>
           <w:szCs w:val="24"/>
         </w:rPr>
-        <w:t>1</w:t>
-      </w:r>
-      <w:r>
-        <w:rPr>
-          <w:rStyle w:val="fnt0"/>
-          <w:rFonts w:ascii="Times New Roman" w:hAnsi="Times New Roman"/>
-          <w:sz w:val="24"/>
-          <w:szCs w:val="24"/>
-        </w:rPr>
-        <w:t>4</w:t>
+        <w:t>16</w:t>
       </w:r>
       <w:r>
         <w:rPr>
@@ -387,31 +367,20 @@
           <w:szCs w:val="24"/>
         </w:rPr>
         <w:lastRenderedPageBreak/>
-        <w:t>Creating a</w:t>
+        <w:t>Implementing Recursion to Provide a Sum</w:t>
       </w:r>
-      <w:r>
-        <w:rPr>
-          <w:rStyle w:val="fnt0"/>
+    </w:p>
+    <w:p>
+      <w:pPr>
+        <w:spacing w:after="0" w:line="480" w:lineRule="auto"/>
+        <w:jc w:val="center"/>
+        <w:rPr>
           <w:rFonts w:ascii="Times New Roman" w:hAnsi="Times New Roman"/>
           <w:b/>
           <w:bCs/>
           <w:sz w:val="24"/>
           <w:szCs w:val="24"/>
         </w:rPr>
-        <w:t>n Abstract Class Shape 2</w:t>
-      </w:r>
-    </w:p>
-    <w:p>
-      <w:pPr>
-        <w:spacing w:after="0" w:line="480" w:lineRule="auto"/>
-        <w:jc w:val="center"/>
-        <w:rPr>
-          <w:rFonts w:ascii="Times New Roman" w:hAnsi="Times New Roman"/>
-          <w:b/>
-          <w:bCs/>
-          <w:sz w:val="24"/>
-          <w:szCs w:val="24"/>
-        </w:rPr>
       </w:pPr>
     </w:p>
     <w:p>
@@ -439,7 +408,6 @@
         <w:spacing w:after="0" w:line="480" w:lineRule="auto"/>
         <w:rPr>
           <w:rFonts w:ascii="Times New Roman" w:eastAsia="Times New Roman" w:hAnsi="Times New Roman"/>
-          <w:noProof/>
           <w:sz w:val="24"/>
           <w:szCs w:val="24"/>
         </w:rPr>
@@ -452,10 +420,10 @@
           <w:szCs w:val="24"/>
         </w:rPr>
         <w:drawing>
-          <wp:inline distT="0" distB="0" distL="0" distR="0" wp14:anchorId="5A87870A" wp14:editId="01690E5C">
-            <wp:extent cx="5943600" cy="6010910"/>
-            <wp:effectExtent l="0" t="0" r="0" b="8890"/>
-            <wp:docPr id="519959421" name="Picture 1" descr="A screen shot of a computer&#10;&#10;AI-generated content may be incorrect."/>
+          <wp:inline distT="0" distB="0" distL="0" distR="0" wp14:anchorId="311F7355" wp14:editId="0154DC6D">
+            <wp:extent cx="5943600" cy="4883150"/>
+            <wp:effectExtent l="0" t="0" r="0" b="0"/>
+            <wp:docPr id="1919687506" name="Picture 1" descr="A screenshot of a computer program&#10;&#10;AI-generated content may be incorrect."/>
             <wp:cNvGraphicFramePr>
               <a:graphicFrameLocks xmlns:a="http://schemas.openxmlformats.org/drawingml/2006/main" noChangeAspect="1"/>
             </wp:cNvGraphicFramePr>
@@ -463,7 +431,7 @@
               <a:graphicData uri="http://schemas.openxmlformats.org/drawingml/2006/picture">
                 <pic:pic xmlns:pic="http://schemas.openxmlformats.org/drawingml/2006/picture">
                   <pic:nvPicPr>
-                    <pic:cNvPr id="519959421" name="Picture 1" descr="A screen shot of a computer&#10;&#10;AI-generated content may be incorrect."/>
+                    <pic:cNvPr id="1919687506" name="Picture 1" descr="A screenshot of a computer program&#10;&#10;AI-generated content may be incorrect."/>
                     <pic:cNvPicPr/>
                   </pic:nvPicPr>
                   <pic:blipFill>
@@ -475,7 +443,7 @@
                   <pic:spPr>
                     <a:xfrm>
                       <a:off x="0" y="0"/>
-                      <a:ext cx="5943600" cy="6010910"/>
+                      <a:ext cx="5943600" cy="4883150"/>
                     </a:xfrm>
                     <a:prstGeom prst="rect">
                       <a:avLst/>
@@ -493,7 +461,6 @@
         <w:spacing w:after="0" w:line="480" w:lineRule="auto"/>
         <w:rPr>
           <w:rFonts w:ascii="Times New Roman" w:eastAsia="Times New Roman" w:hAnsi="Times New Roman"/>
-          <w:noProof/>
           <w:sz w:val="24"/>
           <w:szCs w:val="24"/>
         </w:rPr>
@@ -504,7 +471,6 @@
         <w:spacing w:after="0" w:line="480" w:lineRule="auto"/>
         <w:rPr>
           <w:rFonts w:ascii="Times New Roman" w:eastAsia="Times New Roman" w:hAnsi="Times New Roman"/>
-          <w:noProof/>
           <w:sz w:val="24"/>
           <w:szCs w:val="24"/>
         </w:rPr>
@@ -512,36 +478,60 @@
       <w:r>
         <w:rPr>
           <w:rFonts w:ascii="Times New Roman" w:eastAsia="Times New Roman" w:hAnsi="Times New Roman"/>
-          <w:noProof/>
-          <w:sz w:val="24"/>
-          <w:szCs w:val="24"/>
-        </w:rPr>
-        <w:t>UML diagram:</w:t>
+          <w:sz w:val="24"/>
+          <w:szCs w:val="24"/>
+        </w:rPr>
+        <w:t xml:space="preserve">Github </w:t>
       </w:r>
     </w:p>
     <w:p>
       <w:pPr>
         <w:spacing w:after="0" w:line="480" w:lineRule="auto"/>
+        <w:ind w:left="720" w:hanging="720"/>
         <w:rPr>
           <w:rFonts w:ascii="Times New Roman" w:eastAsia="Times New Roman" w:hAnsi="Times New Roman"/>
-          <w:noProof/>
-          <w:sz w:val="24"/>
-          <w:szCs w:val="24"/>
+          <w:sz w:val="24"/>
+          <w:szCs w:val="24"/>
+          <w:lang w:val="en"/>
+        </w:rPr>
+      </w:pPr>
+      <w:hyperlink r:id="rId10" w:history="1">
+        <w:r>
+          <w:rPr>
+            <w:rStyle w:val="Hyperlink"/>
+            <w:rFonts w:ascii="Times New Roman" w:eastAsia="Times New Roman" w:hAnsi="Times New Roman"/>
+            <w:sz w:val="24"/>
+            <w:szCs w:val="24"/>
+            <w:lang w:val="en"/>
+          </w:rPr>
+          <w:t>https://github.com/Strungul/CSC372</w:t>
+        </w:r>
+      </w:hyperlink>
+    </w:p>
+    <w:p>
+      <w:pPr>
+        <w:spacing w:after="0" w:line="480" w:lineRule="auto"/>
+        <w:ind w:left="720" w:hanging="720"/>
+        <w:rPr>
+          <w:rFonts w:ascii="Times New Roman" w:eastAsia="Times New Roman" w:hAnsi="Times New Roman"/>
+          <w:sz w:val="24"/>
+          <w:szCs w:val="24"/>
+          <w:lang w:val="en"/>
         </w:rPr>
       </w:pPr>
       <w:r>
         <w:rPr>
           <w:rFonts w:ascii="Times New Roman" w:eastAsia="Times New Roman" w:hAnsi="Times New Roman"/>
-          <w:noProof/>
-          <w:sz w:val="24"/>
-          <w:szCs w:val="24"/>
+          <w:sz w:val="24"/>
+          <w:szCs w:val="24"/>
+          <w:lang w:val="en"/>
         </w:rPr>
         <w:lastRenderedPageBreak/>
         <w:drawing>
-          <wp:inline distT="0" distB="0" distL="0" distR="0" wp14:anchorId="051A35E2" wp14:editId="11F2C6DC">
-            <wp:extent cx="5943600" cy="3736975"/>
-            <wp:effectExtent l="0" t="0" r="0" b="0"/>
-            <wp:docPr id="152825524" name="Picture 1" descr="A diagram of a computer&#10;&#10;AI-generated content may be incorrect."/>
+          <wp:inline distT="0" distB="0" distL="0" distR="0" wp14:anchorId="5432F4D8" wp14:editId="7CFA409E">
+            <wp:extent cx="5943600" cy="3425190"/>
+            <wp:effectExtent l="0" t="0" r="0" b="3810"/>
+            <wp:docPr id="161182369" name="Picture 1" descr="A screenshot of a computer&#10;&#10;AI-generated content may be incorrect."/>
             <wp:cNvGraphicFramePr>
               <a:graphicFrameLocks xmlns:a="http://schemas.openxmlformats.org/drawingml/2006/main" noChangeAspect="1"/>
             </wp:cNvGraphicFramePr>
@@ -549,11 +539,11 @@
               <a:graphicData uri="http://schemas.openxmlformats.org/drawingml/2006/picture">
                 <pic:pic xmlns:pic="http://schemas.openxmlformats.org/drawingml/2006/picture">
                   <pic:nvPicPr>
-                    <pic:cNvPr id="152825524" name="Picture 1" descr="A diagram of a computer&#10;&#10;AI-generated content may be incorrect."/>
+                    <pic:cNvPr id="161182369" name="Picture 1" descr="A screenshot of a computer&#10;&#10;AI-generated content may be incorrect."/>
                     <pic:cNvPicPr/>
                   </pic:nvPicPr>
                   <pic:blipFill>
-                    <a:blip r:embed="rId10"/>
+                    <a:blip r:embed="rId11"/>
                     <a:stretch>
                       <a:fillRect/>
                     </a:stretch>
@@ -561,7 +551,7 @@
                   <pic:spPr>
                     <a:xfrm>
                       <a:off x="0" y="0"/>
-                      <a:ext cx="5943600" cy="3736975"/>
+                      <a:ext cx="5943600" cy="3425190"/>
                     </a:xfrm>
                     <a:prstGeom prst="rect">
                       <a:avLst/>
@@ -577,130 +567,14 @@
     <w:p>
       <w:pPr>
         <w:spacing w:after="0" w:line="480" w:lineRule="auto"/>
+        <w:ind w:left="720" w:hanging="720"/>
         <w:rPr>
           <w:rFonts w:ascii="Times New Roman" w:eastAsia="Times New Roman" w:hAnsi="Times New Roman"/>
           <w:sz w:val="24"/>
           <w:szCs w:val="24"/>
-        </w:rPr>
-      </w:pPr>
-    </w:p>
-    <w:p>
-      <w:pPr>
-        <w:spacing w:after="0" w:line="480" w:lineRule="auto"/>
-        <w:rPr>
-          <w:rFonts w:ascii="Times New Roman" w:eastAsia="Times New Roman" w:hAnsi="Times New Roman"/>
-          <w:sz w:val="24"/>
-          <w:szCs w:val="24"/>
-        </w:rPr>
-      </w:pPr>
-    </w:p>
-    <w:p>
-      <w:pPr>
-        <w:spacing w:after="0" w:line="480" w:lineRule="auto"/>
-        <w:rPr>
-          <w:rFonts w:ascii="Times New Roman" w:eastAsia="Times New Roman" w:hAnsi="Times New Roman"/>
-          <w:sz w:val="24"/>
-          <w:szCs w:val="24"/>
-        </w:rPr>
-      </w:pPr>
-    </w:p>
-    <w:p>
-      <w:pPr>
-        <w:spacing w:after="0" w:line="480" w:lineRule="auto"/>
-        <w:rPr>
-          <w:rFonts w:ascii="Times New Roman" w:eastAsia="Times New Roman" w:hAnsi="Times New Roman"/>
-          <w:sz w:val="24"/>
-          <w:szCs w:val="24"/>
-        </w:rPr>
-      </w:pPr>
-    </w:p>
-    <w:p>
-      <w:pPr>
-        <w:spacing w:after="0" w:line="480" w:lineRule="auto"/>
-        <w:rPr>
-          <w:rFonts w:ascii="Times New Roman" w:eastAsia="Times New Roman" w:hAnsi="Times New Roman"/>
-          <w:sz w:val="24"/>
-          <w:szCs w:val="24"/>
-        </w:rPr>
-      </w:pPr>
-    </w:p>
-    <w:p>
-      <w:pPr>
-        <w:spacing w:after="0" w:line="480" w:lineRule="auto"/>
-        <w:rPr>
-          <w:rFonts w:ascii="Times New Roman" w:eastAsia="Times New Roman" w:hAnsi="Times New Roman"/>
-          <w:sz w:val="24"/>
-          <w:szCs w:val="24"/>
-        </w:rPr>
-      </w:pPr>
-    </w:p>
-    <w:p>
-      <w:pPr>
-        <w:spacing w:after="0" w:line="480" w:lineRule="auto"/>
-        <w:rPr>
-          <w:rFonts w:ascii="Times New Roman" w:eastAsia="Times New Roman" w:hAnsi="Times New Roman"/>
-          <w:sz w:val="24"/>
-          <w:szCs w:val="24"/>
-        </w:rPr>
-      </w:pPr>
-    </w:p>
-    <w:p>
-      <w:pPr>
-        <w:spacing w:after="0" w:line="480" w:lineRule="auto"/>
-        <w:rPr>
-          <w:rFonts w:ascii="Times New Roman" w:eastAsia="Times New Roman" w:hAnsi="Times New Roman"/>
-          <w:sz w:val="24"/>
-          <w:szCs w:val="24"/>
-        </w:rPr>
-      </w:pPr>
-    </w:p>
-    <w:p>
-      <w:pPr>
-        <w:spacing w:after="0" w:line="480" w:lineRule="auto"/>
-        <w:rPr>
-          <w:rFonts w:ascii="Times New Roman" w:eastAsia="Times New Roman" w:hAnsi="Times New Roman"/>
-          <w:sz w:val="24"/>
-          <w:szCs w:val="24"/>
-        </w:rPr>
-      </w:pPr>
-    </w:p>
-    <w:p>
-      <w:pPr>
-        <w:spacing w:after="0" w:line="480" w:lineRule="auto"/>
-        <w:rPr>
-          <w:rFonts w:ascii="Times New Roman" w:eastAsia="Times New Roman" w:hAnsi="Times New Roman"/>
-          <w:sz w:val="24"/>
-          <w:szCs w:val="24"/>
-        </w:rPr>
-      </w:pPr>
-    </w:p>
-    <w:p>
-      <w:pPr>
-        <w:spacing w:after="0" w:line="480" w:lineRule="auto"/>
-        <w:rPr>
-          <w:rFonts w:ascii="Times New Roman" w:eastAsia="Times New Roman" w:hAnsi="Times New Roman"/>
-          <w:sz w:val="24"/>
-          <w:szCs w:val="24"/>
-        </w:rPr>
-      </w:pPr>
-    </w:p>
-    <w:p>
-      <w:pPr>
-        <w:spacing w:after="0" w:line="480" w:lineRule="auto"/>
-        <w:rPr>
-          <w:rFonts w:ascii="Times New Roman" w:eastAsia="Times New Roman" w:hAnsi="Times New Roman"/>
-          <w:sz w:val="24"/>
-          <w:szCs w:val="24"/>
-        </w:rPr>
-      </w:pPr>
-      <w:r>
-        <w:rPr>
-          <w:rFonts w:ascii="Times New Roman" w:eastAsia="Times New Roman" w:hAnsi="Times New Roman"/>
-          <w:sz w:val="24"/>
-          <w:szCs w:val="24"/>
-        </w:rPr>
-        <w:t xml:space="preserve">Github </w:t>
-      </w:r>
+          <w:lang w:val="en"/>
+        </w:rPr>
+      </w:pPr>
     </w:p>
     <w:p>
       <w:pPr>
@@ -710,104 +584,12 @@
           <w:rFonts w:ascii="Times New Roman" w:eastAsia="Times New Roman" w:hAnsi="Times New Roman"/>
           <w:sz w:val="24"/>
           <w:szCs w:val="24"/>
-          <w:lang w:val="en"/>
-        </w:rPr>
-      </w:pPr>
-      <w:hyperlink r:id="rId11" w:history="1">
-        <w:r>
-          <w:rPr>
-            <w:rStyle w:val="Hyperlink"/>
-            <w:rFonts w:ascii="Times New Roman" w:eastAsia="Times New Roman" w:hAnsi="Times New Roman"/>
-            <w:sz w:val="24"/>
-            <w:szCs w:val="24"/>
-            <w:lang w:val="en"/>
-          </w:rPr>
-          <w:t>https://github.com/Strungul/CSC372</w:t>
-        </w:r>
-      </w:hyperlink>
-    </w:p>
-    <w:p>
-      <w:pPr>
-        <w:spacing w:after="0" w:line="480" w:lineRule="auto"/>
-        <w:ind w:left="720" w:hanging="720"/>
-        <w:rPr>
-          <w:rFonts w:ascii="Times New Roman" w:eastAsia="Times New Roman" w:hAnsi="Times New Roman"/>
-          <w:sz w:val="24"/>
-          <w:szCs w:val="24"/>
-          <w:lang w:val="en"/>
-        </w:rPr>
-      </w:pPr>
-    </w:p>
-    <w:p>
-      <w:pPr>
-        <w:spacing w:after="0" w:line="480" w:lineRule="auto"/>
-        <w:ind w:left="720" w:hanging="720"/>
-        <w:rPr>
-          <w:rFonts w:ascii="Times New Roman" w:eastAsia="Times New Roman" w:hAnsi="Times New Roman"/>
-          <w:sz w:val="24"/>
-          <w:szCs w:val="24"/>
-          <w:lang w:val="en"/>
-        </w:rPr>
-      </w:pPr>
-      <w:r>
-        <w:rPr>
-          <w:rFonts w:ascii="Times New Roman" w:eastAsia="Times New Roman" w:hAnsi="Times New Roman"/>
-          <w:noProof/>
-          <w:sz w:val="24"/>
-          <w:szCs w:val="24"/>
-          <w:lang w:val="en"/>
-        </w:rPr>
-        <w:drawing>
-          <wp:inline distT="0" distB="0" distL="0" distR="0" wp14:anchorId="223F3AF3" wp14:editId="526E2974">
-            <wp:extent cx="5943600" cy="3539490"/>
-            <wp:effectExtent l="0" t="0" r="0" b="3810"/>
-            <wp:docPr id="2130806556" name="Picture 1" descr="A screenshot of a computer&#10;&#10;AI-generated content may be incorrect."/>
-            <wp:cNvGraphicFramePr>
-              <a:graphicFrameLocks xmlns:a="http://schemas.openxmlformats.org/drawingml/2006/main" noChangeAspect="1"/>
-            </wp:cNvGraphicFramePr>
-            <a:graphic xmlns:a="http://schemas.openxmlformats.org/drawingml/2006/main">
-              <a:graphicData uri="http://schemas.openxmlformats.org/drawingml/2006/picture">
-                <pic:pic xmlns:pic="http://schemas.openxmlformats.org/drawingml/2006/picture">
-                  <pic:nvPicPr>
-                    <pic:cNvPr id="2130806556" name="Picture 1" descr="A screenshot of a computer&#10;&#10;AI-generated content may be incorrect."/>
-                    <pic:cNvPicPr/>
-                  </pic:nvPicPr>
-                  <pic:blipFill>
-                    <a:blip r:embed="rId12"/>
-                    <a:stretch>
-                      <a:fillRect/>
-                    </a:stretch>
-                  </pic:blipFill>
-                  <pic:spPr>
-                    <a:xfrm>
-                      <a:off x="0" y="0"/>
-                      <a:ext cx="5943600" cy="3539490"/>
-                    </a:xfrm>
-                    <a:prstGeom prst="rect">
-                      <a:avLst/>
-                    </a:prstGeom>
-                  </pic:spPr>
-                </pic:pic>
-              </a:graphicData>
-            </a:graphic>
-          </wp:inline>
-        </w:drawing>
-      </w:r>
-    </w:p>
-    <w:p>
-      <w:pPr>
-        <w:spacing w:after="0" w:line="480" w:lineRule="auto"/>
-        <w:ind w:left="720" w:hanging="720"/>
-        <w:rPr>
-          <w:rFonts w:ascii="Times New Roman" w:eastAsia="Times New Roman" w:hAnsi="Times New Roman"/>
-          <w:sz w:val="24"/>
-          <w:szCs w:val="24"/>
         </w:rPr>
       </w:pPr>
     </w:p>
     <w:sectPr>
-      <w:headerReference w:type="default" r:id="rId13"/>
-      <w:headerReference w:type="first" r:id="rId14"/>
+      <w:headerReference w:type="default" r:id="rId12"/>
+      <w:headerReference w:type="first" r:id="rId13"/>
       <w:pgSz w:w="12240" w:h="15840"/>
       <w:pgMar w:top="1440" w:right="1440" w:bottom="1440" w:left="1440" w:header="720" w:footer="720" w:gutter="0"/>
       <w:cols w:space="720"/>

</xml_diff>